<commit_message>
update DynamicGraph, require users to enter input
</commit_message>
<xml_diff>
--- a/Projet.docx
+++ b/Projet.docx
@@ -1325,7 +1325,17 @@
           <w:sz w:val="24"/>
           <w:szCs w:val="24"/>
         </w:rPr>
-        <w:t>s.</w:t>
+        <w:t>s</w:t>
+      </w:r>
+      <w:bookmarkStart w:id="0" w:name="_GoBack"/>
+      <w:bookmarkEnd w:id="0"/>
+      <w:r>
+        <w:rPr>
+          <w:rFonts w:hint="default" w:ascii="Arial" w:hAnsi="Arial"/>
+          <w:sz w:val="24"/>
+          <w:szCs w:val="24"/>
+        </w:rPr>
+        <w:t>.</w:t>
       </w:r>
     </w:p>
     <w:p>
@@ -1955,8 +1965,6 @@
           <w:lang w:val="en-US"/>
         </w:rPr>
       </w:pPr>
-      <w:bookmarkStart w:id="0" w:name="_GoBack"/>
-      <w:bookmarkEnd w:id="0"/>
     </w:p>
     <w:sectPr>
       <w:pgSz w:w="11906" w:h="16838"/>

</xml_diff>